<commit_message>
Corregir documentación de diseño
</commit_message>
<xml_diff>
--- a/doc/DocumentacionAndroid.docx
+++ b/doc/DocumentacionAndroid.docx
@@ -89,6 +89,13 @@
     </w:p>
     <w:sdt>
       <w:sdtPr>
+        <w:rPr>
+          <w:rFonts w:asciiTheme="minorHAnsi" w:eastAsiaTheme="minorHAnsi" w:hAnsiTheme="minorHAnsi" w:cstheme="minorBidi"/>
+          <w:color w:val="auto"/>
+          <w:sz w:val="22"/>
+          <w:szCs w:val="22"/>
+          <w:lang w:eastAsia="en-US"/>
+        </w:rPr>
         <w:id w:val="880827087"/>
         <w:docPartObj>
           <w:docPartGallery w:val="Table of Contents"/>
@@ -97,13 +104,8 @@
       </w:sdtPr>
       <w:sdtEndPr>
         <w:rPr>
-          <w:rFonts w:asciiTheme="minorHAnsi" w:eastAsiaTheme="minorHAnsi" w:hAnsiTheme="minorHAnsi" w:cstheme="minorBidi"/>
           <w:b/>
           <w:bCs/>
-          <w:color w:val="auto"/>
-          <w:sz w:val="22"/>
-          <w:szCs w:val="22"/>
-          <w:lang w:eastAsia="en-US"/>
         </w:rPr>
       </w:sdtEndPr>
       <w:sdtContent>
@@ -329,16 +331,17 @@
       </w:r>
       <w:bookmarkEnd w:id="1"/>
     </w:p>
+    <w:p/>
     <w:p>
       <w:r>
         <w:rPr>
           <w:noProof/>
         </w:rPr>
         <w:drawing>
-          <wp:inline distT="0" distB="0" distL="0" distR="0" wp14:anchorId="35930F6D" wp14:editId="0E63A7BE">
-            <wp:extent cx="5400040" cy="2214245"/>
-            <wp:effectExtent l="0" t="0" r="0" b="0"/>
-            <wp:docPr id="3" name="Imagen 3" descr="Diagrama&#10;&#10;Descripción generada automáticamente"/>
+          <wp:inline distT="0" distB="0" distL="0" distR="0" wp14:anchorId="146523F2" wp14:editId="461599AC">
+            <wp:extent cx="5400675" cy="5114925"/>
+            <wp:effectExtent l="0" t="0" r="9525" b="9525"/>
+            <wp:docPr id="8" name="Imagen 8"/>
             <wp:cNvGraphicFramePr>
               <a:graphicFrameLocks xmlns:a="http://schemas.openxmlformats.org/drawingml/2006/main" noChangeAspect="1"/>
             </wp:cNvGraphicFramePr>
@@ -346,13 +349,13 @@
               <a:graphicData uri="http://schemas.openxmlformats.org/drawingml/2006/picture">
                 <pic:pic xmlns:pic="http://schemas.openxmlformats.org/drawingml/2006/picture">
                   <pic:nvPicPr>
-                    <pic:cNvPr id="3" name="Imagen 3" descr="Diagrama&#10;&#10;Descripción generada automáticamente"/>
+                    <pic:cNvPr id="0" name="Picture 2"/>
                     <pic:cNvPicPr>
                       <a:picLocks noChangeAspect="1" noChangeArrowheads="1"/>
                     </pic:cNvPicPr>
                   </pic:nvPicPr>
                   <pic:blipFill>
-                    <a:blip r:embed="rId6">
+                    <a:blip r:embed="rId6" cstate="print">
                       <a:extLst>
                         <a:ext uri="{28A0092B-C50C-407E-A947-70E740481C1C}">
                           <a14:useLocalDpi xmlns:a14="http://schemas.microsoft.com/office/drawing/2010/main" val="0"/>
@@ -367,223 +370,7 @@
                   <pic:spPr bwMode="auto">
                     <a:xfrm>
                       <a:off x="0" y="0"/>
-                      <a:ext cx="5400040" cy="2214245"/>
-                    </a:xfrm>
-                    <a:prstGeom prst="rect">
-                      <a:avLst/>
-                    </a:prstGeom>
-                    <a:noFill/>
-                    <a:ln>
-                      <a:noFill/>
-                    </a:ln>
-                  </pic:spPr>
-                </pic:pic>
-              </a:graphicData>
-            </a:graphic>
-          </wp:inline>
-        </w:drawing>
-      </w:r>
-      <w:r>
-        <w:rPr>
-          <w:noProof/>
-        </w:rPr>
-        <w:drawing>
-          <wp:inline distT="0" distB="0" distL="0" distR="0" wp14:anchorId="65C388F6" wp14:editId="08E505A5">
-            <wp:extent cx="5928030" cy="2381250"/>
-            <wp:effectExtent l="0" t="0" r="0" b="9525"/>
-            <wp:docPr id="2" name="Imagen 2" descr="Tabla&#10;&#10;Descripción generada automáticamente"/>
-            <wp:cNvGraphicFramePr>
-              <a:graphicFrameLocks xmlns:a="http://schemas.openxmlformats.org/drawingml/2006/main" noChangeAspect="1"/>
-            </wp:cNvGraphicFramePr>
-            <a:graphic xmlns:a="http://schemas.openxmlformats.org/drawingml/2006/main">
-              <a:graphicData uri="http://schemas.openxmlformats.org/drawingml/2006/picture">
-                <pic:pic xmlns:pic="http://schemas.openxmlformats.org/drawingml/2006/picture">
-                  <pic:nvPicPr>
-                    <pic:cNvPr id="2" name="Imagen 2" descr="Tabla&#10;&#10;Descripción generada automáticamente"/>
-                    <pic:cNvPicPr>
-                      <a:picLocks noChangeAspect="1" noChangeArrowheads="1"/>
-                    </pic:cNvPicPr>
-                  </pic:nvPicPr>
-                  <pic:blipFill>
-                    <a:blip r:embed="rId7" cstate="print">
-                      <a:extLst>
-                        <a:ext uri="{28A0092B-C50C-407E-A947-70E740481C1C}">
-                          <a14:useLocalDpi xmlns:a14="http://schemas.microsoft.com/office/drawing/2010/main" val="0"/>
-                        </a:ext>
-                      </a:extLst>
-                    </a:blip>
-                    <a:srcRect/>
-                    <a:stretch>
-                      <a:fillRect/>
-                    </a:stretch>
-                  </pic:blipFill>
-                  <pic:spPr bwMode="auto">
-                    <a:xfrm>
-                      <a:off x="0" y="0"/>
-                      <a:ext cx="5928030" cy="2381250"/>
-                    </a:xfrm>
-                    <a:prstGeom prst="rect">
-                      <a:avLst/>
-                    </a:prstGeom>
-                    <a:noFill/>
-                    <a:ln>
-                      <a:noFill/>
-                    </a:ln>
-                  </pic:spPr>
-                </pic:pic>
-              </a:graphicData>
-            </a:graphic>
-          </wp:inline>
-        </w:drawing>
-      </w:r>
-    </w:p>
-    <w:p>
-      <w:r>
-        <w:rPr>
-          <w:noProof/>
-        </w:rPr>
-        <w:lastRenderedPageBreak/>
-        <w:drawing>
-          <wp:inline distT="0" distB="0" distL="0" distR="0" wp14:anchorId="6F87E4D5" wp14:editId="0E4EF3B1">
-            <wp:extent cx="5400040" cy="1793875"/>
-            <wp:effectExtent l="0" t="0" r="0" b="0"/>
-            <wp:docPr id="4" name="Imagen 4" descr="Interfaz de usuario gráfica, Aplicación&#10;&#10;Descripción generada automáticamente"/>
-            <wp:cNvGraphicFramePr>
-              <a:graphicFrameLocks xmlns:a="http://schemas.openxmlformats.org/drawingml/2006/main" noChangeAspect="1"/>
-            </wp:cNvGraphicFramePr>
-            <a:graphic xmlns:a="http://schemas.openxmlformats.org/drawingml/2006/main">
-              <a:graphicData uri="http://schemas.openxmlformats.org/drawingml/2006/picture">
-                <pic:pic xmlns:pic="http://schemas.openxmlformats.org/drawingml/2006/picture">
-                  <pic:nvPicPr>
-                    <pic:cNvPr id="4" name="Imagen 4" descr="Interfaz de usuario gráfica, Aplicación&#10;&#10;Descripción generada automáticamente"/>
-                    <pic:cNvPicPr>
-                      <a:picLocks noChangeAspect="1" noChangeArrowheads="1"/>
-                    </pic:cNvPicPr>
-                  </pic:nvPicPr>
-                  <pic:blipFill>
-                    <a:blip r:embed="rId8">
-                      <a:extLst>
-                        <a:ext uri="{28A0092B-C50C-407E-A947-70E740481C1C}">
-                          <a14:useLocalDpi xmlns:a14="http://schemas.microsoft.com/office/drawing/2010/main" val="0"/>
-                        </a:ext>
-                      </a:extLst>
-                    </a:blip>
-                    <a:srcRect/>
-                    <a:stretch>
-                      <a:fillRect/>
-                    </a:stretch>
-                  </pic:blipFill>
-                  <pic:spPr bwMode="auto">
-                    <a:xfrm>
-                      <a:off x="0" y="0"/>
-                      <a:ext cx="5400040" cy="1793875"/>
-                    </a:xfrm>
-                    <a:prstGeom prst="rect">
-                      <a:avLst/>
-                    </a:prstGeom>
-                    <a:noFill/>
-                    <a:ln>
-                      <a:noFill/>
-                    </a:ln>
-                  </pic:spPr>
-                </pic:pic>
-              </a:graphicData>
-            </a:graphic>
-          </wp:inline>
-        </w:drawing>
-      </w:r>
-      <w:r>
-        <w:rPr>
-          <w:noProof/>
-        </w:rPr>
-        <w:drawing>
-          <wp:inline distT="0" distB="0" distL="0" distR="0" wp14:anchorId="6A425CB3" wp14:editId="5288D9A9">
-            <wp:extent cx="5400040" cy="3732530"/>
-            <wp:effectExtent l="0" t="0" r="0" b="1270"/>
-            <wp:docPr id="6" name="Imagen 6" descr="Texto&#10;&#10;Descripción generada automáticamente"/>
-            <wp:cNvGraphicFramePr>
-              <a:graphicFrameLocks xmlns:a="http://schemas.openxmlformats.org/drawingml/2006/main" noChangeAspect="1"/>
-            </wp:cNvGraphicFramePr>
-            <a:graphic xmlns:a="http://schemas.openxmlformats.org/drawingml/2006/main">
-              <a:graphicData uri="http://schemas.openxmlformats.org/drawingml/2006/picture">
-                <pic:pic xmlns:pic="http://schemas.openxmlformats.org/drawingml/2006/picture">
-                  <pic:nvPicPr>
-                    <pic:cNvPr id="6" name="Imagen 6" descr="Texto&#10;&#10;Descripción generada automáticamente"/>
-                    <pic:cNvPicPr>
-                      <a:picLocks noChangeAspect="1" noChangeArrowheads="1"/>
-                    </pic:cNvPicPr>
-                  </pic:nvPicPr>
-                  <pic:blipFill>
-                    <a:blip r:embed="rId9">
-                      <a:extLst>
-                        <a:ext uri="{28A0092B-C50C-407E-A947-70E740481C1C}">
-                          <a14:useLocalDpi xmlns:a14="http://schemas.microsoft.com/office/drawing/2010/main" val="0"/>
-                        </a:ext>
-                      </a:extLst>
-                    </a:blip>
-                    <a:srcRect/>
-                    <a:stretch>
-                      <a:fillRect/>
-                    </a:stretch>
-                  </pic:blipFill>
-                  <pic:spPr bwMode="auto">
-                    <a:xfrm>
-                      <a:off x="0" y="0"/>
-                      <a:ext cx="5400040" cy="3732530"/>
-                    </a:xfrm>
-                    <a:prstGeom prst="rect">
-                      <a:avLst/>
-                    </a:prstGeom>
-                    <a:noFill/>
-                    <a:ln>
-                      <a:noFill/>
-                    </a:ln>
-                  </pic:spPr>
-                </pic:pic>
-              </a:graphicData>
-            </a:graphic>
-          </wp:inline>
-        </w:drawing>
-      </w:r>
-      <w:r>
-        <w:rPr>
-          <w:noProof/>
-        </w:rPr>
-        <w:lastRenderedPageBreak/>
-        <w:drawing>
-          <wp:inline distT="0" distB="0" distL="0" distR="0" wp14:anchorId="0EEB39C3" wp14:editId="3F85BE75">
-            <wp:extent cx="5400040" cy="4017010"/>
-            <wp:effectExtent l="0" t="0" r="0" b="2540"/>
-            <wp:docPr id="5" name="Imagen 5" descr="Diagrama&#10;&#10;Descripción generada automáticamente"/>
-            <wp:cNvGraphicFramePr>
-              <a:graphicFrameLocks xmlns:a="http://schemas.openxmlformats.org/drawingml/2006/main" noChangeAspect="1"/>
-            </wp:cNvGraphicFramePr>
-            <a:graphic xmlns:a="http://schemas.openxmlformats.org/drawingml/2006/main">
-              <a:graphicData uri="http://schemas.openxmlformats.org/drawingml/2006/picture">
-                <pic:pic xmlns:pic="http://schemas.openxmlformats.org/drawingml/2006/picture">
-                  <pic:nvPicPr>
-                    <pic:cNvPr id="5" name="Imagen 5" descr="Diagrama&#10;&#10;Descripción generada automáticamente"/>
-                    <pic:cNvPicPr>
-                      <a:picLocks noChangeAspect="1" noChangeArrowheads="1"/>
-                    </pic:cNvPicPr>
-                  </pic:nvPicPr>
-                  <pic:blipFill>
-                    <a:blip r:embed="rId10">
-                      <a:extLst>
-                        <a:ext uri="{28A0092B-C50C-407E-A947-70E740481C1C}">
-                          <a14:useLocalDpi xmlns:a14="http://schemas.microsoft.com/office/drawing/2010/main" val="0"/>
-                        </a:ext>
-                      </a:extLst>
-                    </a:blip>
-                    <a:srcRect/>
-                    <a:stretch>
-                      <a:fillRect/>
-                    </a:stretch>
-                  </pic:blipFill>
-                  <pic:spPr bwMode="auto">
-                    <a:xfrm>
-                      <a:off x="0" y="0"/>
-                      <a:ext cx="5400040" cy="4017010"/>
+                      <a:ext cx="5400675" cy="5114925"/>
                     </a:xfrm>
                     <a:prstGeom prst="rect">
                       <a:avLst/>

</xml_diff>